<commit_message>
complete login and register page
</commit_message>
<xml_diff>
--- a/details.docx
+++ b/details.docx
@@ -324,6 +324,17 @@
       </w:r>
     </w:p>
     <w:p/>
+    <w:p>
+      <w:r>
+        <w:rPr>
+          <w:color w:val="FF0000"/>
+        </w:rPr>
+        <w:t xml:space="preserve">npm I cookie-parser </w:t>
+      </w:r>
+      <w:r>
+        <w:t>-&gt; used to grad cookie</w:t>
+      </w:r>
+    </w:p>
     <w:p>
       <w:pPr>
         <w:rPr>

</xml_diff>